<commit_message>
Plagiarism is not cool
</commit_message>
<xml_diff>
--- a/src/Analysis.docx
+++ b/src/Analysis.docx
@@ -1390,8 +1390,6 @@
           <w:szCs w:val="18"/>
         </w:rPr>
       </w:pPr>
-      <w:bookmarkStart w:id="0" w:name="_GoBack"/>
-      <w:bookmarkEnd w:id="0"/>
     </w:p>
     <w:p>
       <w:pPr>
@@ -4119,47 +4117,15 @@
         <w:spacing w:after="0" w:line="240" w:lineRule="auto"/>
         <w:ind w:left="0"/>
         <w:rPr>
-          <w:rFonts w:cstheme="minorHAnsi"/>
-          <w:b/>
-          <w:i/>
-          <w:sz w:val="24"/>
+          <w:rFonts w:eastAsia="Times New Roman" w:cstheme="minorHAnsi"/>
+          <w:color w:val="000000"/>
+          <w:sz w:val="20"/>
+          <w:szCs w:val="18"/>
         </w:rPr>
       </w:pPr>
     </w:p>
     <w:p>
       <w:pPr>
-        <w:pStyle w:val="ListParagraph"/>
-        <w:shd w:val="clear" w:color="auto" w:fill="FFFFFF"/>
-        <w:tabs>
-          <w:tab w:val="left" w:pos="916"/>
-          <w:tab w:val="left" w:pos="1832"/>
-          <w:tab w:val="left" w:pos="2748"/>
-          <w:tab w:val="left" w:pos="3664"/>
-          <w:tab w:val="left" w:pos="4580"/>
-          <w:tab w:val="left" w:pos="5496"/>
-          <w:tab w:val="left" w:pos="6412"/>
-          <w:tab w:val="left" w:pos="7328"/>
-          <w:tab w:val="left" w:pos="8244"/>
-          <w:tab w:val="left" w:pos="9160"/>
-          <w:tab w:val="left" w:pos="10076"/>
-          <w:tab w:val="left" w:pos="10992"/>
-          <w:tab w:val="left" w:pos="11908"/>
-          <w:tab w:val="left" w:pos="12824"/>
-          <w:tab w:val="left" w:pos="13740"/>
-          <w:tab w:val="left" w:pos="14656"/>
-        </w:tabs>
-        <w:spacing w:after="0" w:line="240" w:lineRule="auto"/>
-        <w:ind w:left="0"/>
-        <w:rPr>
-          <w:rFonts w:eastAsia="Times New Roman" w:cstheme="minorHAnsi"/>
-          <w:color w:val="000000"/>
-          <w:sz w:val="20"/>
-          <w:szCs w:val="18"/>
-        </w:rPr>
-      </w:pPr>
-    </w:p>
-    <w:p>
-      <w:pPr>
         <w:rPr>
           <w:rFonts w:cstheme="minorHAnsi"/>
           <w:bCs/>
@@ -4290,15 +4256,6 @@
         </w:rPr>
         <w:t>.</w:t>
       </w:r>
-    </w:p>
-    <w:p>
-      <w:pPr>
-        <w:rPr>
-          <w:rFonts w:cstheme="minorHAnsi"/>
-          <w:bCs/>
-          <w:sz w:val="24"/>
-        </w:rPr>
-      </w:pPr>
     </w:p>
     <w:p>
       <w:pPr>
@@ -5168,14 +5125,6 @@
           <w:szCs w:val="18"/>
         </w:rPr>
         <w:br/>
-      </w:r>
-      <w:r>
-        <w:rPr>
-          <w:color w:val="000000"/>
-          <w:sz w:val="18"/>
-          <w:szCs w:val="18"/>
-        </w:rPr>
-        <w:lastRenderedPageBreak/>
         <w:t xml:space="preserve">    }</w:t>
       </w:r>
       <w:r>
@@ -5194,19 +5143,6 @@
           <w:sz w:val="24"/>
         </w:rPr>
       </w:pPr>
-    </w:p>
-    <w:p>
-      <w:pPr>
-        <w:rPr>
-          <w:sz w:val="24"/>
-        </w:rPr>
-      </w:pPr>
-      <w:r>
-        <w:rPr>
-          <w:sz w:val="24"/>
-        </w:rPr>
-        <w:br w:type="page"/>
-      </w:r>
     </w:p>
     <w:p>
       <w:pPr>
@@ -5278,53 +5214,418 @@
             </w14:contourClr>
           </w14:props3d>
         </w:rPr>
-        <w:t xml:space="preserve"> the data structure</w:t>
+        <w:t xml:space="preserve"> </w:t>
+      </w:r>
+      <w:r>
+        <w:rPr>
+          <w:rFonts w:ascii="Bahnschrift" w:hAnsi="Bahnschrift"/>
+          <w:b/>
+          <w:color w:val="A5A5A5" w:themeColor="accent3"/>
+          <w:sz w:val="36"/>
+          <w14:textOutline w14:w="0" w14:cap="flat" w14:cmpd="sng" w14:algn="ctr">
+            <w14:noFill/>
+            <w14:prstDash w14:val="solid"/>
+            <w14:round/>
+          </w14:textOutline>
+          <w14:props3d w14:extrusionH="57150" w14:contourW="0" w14:prstMaterial="matte">
+            <w14:bevelT w14:w="63500" w14:h="12700" w14:prst="angle"/>
+            <w14:contourClr>
+              <w14:schemeClr w14:val="bg1">
+                <w14:lumMod w14:val="65000"/>
+              </w14:schemeClr>
+            </w14:contourClr>
+          </w14:props3d>
+        </w:rPr>
+        <w:t>D</w:t>
+      </w:r>
+      <w:r>
+        <w:rPr>
+          <w:rFonts w:ascii="Bahnschrift" w:hAnsi="Bahnschrift"/>
+          <w:b/>
+          <w:color w:val="A5A5A5" w:themeColor="accent3"/>
+          <w:sz w:val="36"/>
+          <w14:textOutline w14:w="0" w14:cap="flat" w14:cmpd="sng" w14:algn="ctr">
+            <w14:noFill/>
+            <w14:prstDash w14:val="solid"/>
+            <w14:round/>
+          </w14:textOutline>
+          <w14:props3d w14:extrusionH="57150" w14:contourW="0" w14:prstMaterial="matte">
+            <w14:bevelT w14:w="63500" w14:h="12700" w14:prst="angle"/>
+            <w14:contourClr>
+              <w14:schemeClr w14:val="bg1">
+                <w14:lumMod w14:val="65000"/>
+              </w14:schemeClr>
+            </w14:contourClr>
+          </w14:props3d>
+        </w:rPr>
+        <w:t>ata structure</w:t>
       </w:r>
     </w:p>
     <w:p>
       <w:pPr>
-        <w:pStyle w:val="ListParagraph"/>
-        <w:ind w:left="0"/>
-        <w:rPr>
-          <w:sz w:val="24"/>
+        <w:rPr>
+          <w:rFonts w:cstheme="minorHAnsi"/>
+          <w:sz w:val="18"/>
         </w:rPr>
       </w:pPr>
     </w:p>
     <w:p>
       <w:pPr>
-        <w:pStyle w:val="Heading2"/>
-        <w:rPr>
-          <w:sz w:val="32"/>
-        </w:rPr>
-      </w:pPr>
-      <w:r>
-        <w:rPr>
-          <w:sz w:val="32"/>
-        </w:rPr>
-        <w:t>Add an analysis of the time complexity of your operations.</w:t>
+        <w:rPr>
+          <w:rFonts w:eastAsiaTheme="majorEastAsia" w:cstheme="minorHAnsi"/>
+          <w:sz w:val="24"/>
+          <w:szCs w:val="26"/>
+        </w:rPr>
+      </w:pPr>
+      <w:r>
+        <w:rPr>
+          <w:rFonts w:eastAsiaTheme="majorEastAsia" w:cstheme="minorHAnsi"/>
+          <w:sz w:val="24"/>
+          <w:szCs w:val="26"/>
+        </w:rPr>
+        <w:t>In order to achieve, O (1) for insert/remove right and insert/remove left</w:t>
+      </w:r>
+      <w:r>
+        <w:rPr>
+          <w:rFonts w:eastAsiaTheme="majorEastAsia" w:cstheme="minorHAnsi"/>
+          <w:sz w:val="24"/>
+          <w:szCs w:val="26"/>
+        </w:rPr>
+        <w:t>,</w:t>
+      </w:r>
+      <w:r>
+        <w:rPr>
+          <w:rFonts w:eastAsiaTheme="majorEastAsia" w:cstheme="minorHAnsi"/>
+          <w:sz w:val="24"/>
+          <w:szCs w:val="26"/>
+        </w:rPr>
+        <w:t xml:space="preserve"> I chose to implement</w:t>
+      </w:r>
+      <w:r>
+        <w:rPr>
+          <w:rFonts w:eastAsiaTheme="majorEastAsia" w:cstheme="minorHAnsi"/>
+          <w:sz w:val="24"/>
+          <w:szCs w:val="26"/>
+        </w:rPr>
+        <w:br/>
+      </w:r>
+      <w:r>
+        <w:rPr>
+          <w:rFonts w:eastAsiaTheme="majorEastAsia" w:cstheme="minorHAnsi"/>
+          <w:b/>
+          <w:sz w:val="24"/>
+          <w:szCs w:val="26"/>
+        </w:rPr>
+        <w:t>a doubly linked list</w:t>
+      </w:r>
+      <w:r>
+        <w:rPr>
+          <w:rFonts w:eastAsiaTheme="majorEastAsia" w:cstheme="minorHAnsi"/>
+          <w:sz w:val="24"/>
+          <w:szCs w:val="26"/>
+        </w:rPr>
+        <w:t>,</w:t>
+      </w:r>
+      <w:r>
+        <w:rPr>
+          <w:rFonts w:eastAsiaTheme="majorEastAsia" w:cstheme="minorHAnsi"/>
+          <w:sz w:val="24"/>
+          <w:szCs w:val="26"/>
+        </w:rPr>
+        <w:t xml:space="preserve"> since it </w:t>
+      </w:r>
+      <w:r>
+        <w:rPr>
+          <w:rFonts w:eastAsiaTheme="majorEastAsia" w:cstheme="minorHAnsi"/>
+          <w:sz w:val="24"/>
+          <w:szCs w:val="26"/>
+        </w:rPr>
+        <w:t>allows convenient</w:t>
+      </w:r>
+      <w:r>
+        <w:rPr>
+          <w:rFonts w:eastAsiaTheme="majorEastAsia" w:cstheme="minorHAnsi"/>
+          <w:sz w:val="24"/>
+          <w:szCs w:val="26"/>
+        </w:rPr>
+        <w:t xml:space="preserve"> </w:t>
+      </w:r>
+      <w:r>
+        <w:rPr>
+          <w:rFonts w:eastAsiaTheme="majorEastAsia" w:cstheme="minorHAnsi"/>
+          <w:sz w:val="24"/>
+          <w:szCs w:val="26"/>
+        </w:rPr>
+        <w:t>access in the obvious way by storing two</w:t>
+      </w:r>
+      <w:r>
+        <w:rPr>
+          <w:rFonts w:eastAsiaTheme="majorEastAsia" w:cstheme="minorHAnsi"/>
+          <w:sz w:val="24"/>
+          <w:szCs w:val="26"/>
+        </w:rPr>
+        <w:t xml:space="preserve"> </w:t>
+      </w:r>
+      <w:r>
+        <w:rPr>
+          <w:rFonts w:eastAsiaTheme="majorEastAsia" w:cstheme="minorHAnsi"/>
+          <w:sz w:val="24"/>
+          <w:szCs w:val="26"/>
+        </w:rPr>
+        <w:t>pointers</w:t>
+      </w:r>
+      <w:r>
+        <w:rPr>
+          <w:rFonts w:eastAsiaTheme="majorEastAsia" w:cstheme="minorHAnsi"/>
+          <w:sz w:val="24"/>
+          <w:szCs w:val="26"/>
+        </w:rPr>
+        <w:t>. To</w:t>
+      </w:r>
+      <w:r>
+        <w:rPr>
+          <w:rFonts w:eastAsiaTheme="majorEastAsia" w:cstheme="minorHAnsi"/>
+          <w:sz w:val="24"/>
+          <w:szCs w:val="26"/>
+        </w:rPr>
+        <w:t xml:space="preserve"> comply with the operations needed, the DLL implementation differs from the text book solution. The insert/remove methods make use of the </w:t>
+      </w:r>
+      <w:r>
+        <w:rPr>
+          <w:rFonts w:eastAsiaTheme="majorEastAsia" w:cstheme="minorHAnsi"/>
+          <w:sz w:val="24"/>
+          <w:szCs w:val="26"/>
+        </w:rPr>
+        <w:t>head and tail node to execute the concept.</w:t>
       </w:r>
     </w:p>
     <w:p>
       <w:pPr>
-        <w:pStyle w:val="ListParagraph"/>
-        <w:ind w:left="0"/>
-        <w:rPr>
-          <w:sz w:val="24"/>
-        </w:rPr>
-      </w:pPr>
-      <w:r>
-        <w:rPr>
-          <w:sz w:val="24"/>
-        </w:rPr>
-        <w:t xml:space="preserve">If I keep a stack of minimums and check whenever I’m removing if the node value corresponds to the </w:t>
+        <w:rPr>
+          <w:rFonts w:eastAsiaTheme="majorEastAsia" w:cstheme="minorHAnsi"/>
+          <w:sz w:val="24"/>
+          <w:szCs w:val="26"/>
+        </w:rPr>
+      </w:pPr>
+      <w:r>
+        <w:rPr>
+          <w:rFonts w:eastAsiaTheme="majorEastAsia" w:cstheme="minorHAnsi"/>
+          <w:sz w:val="24"/>
+          <w:szCs w:val="26"/>
+        </w:rPr>
+        <w:t>In that regard, the</w:t>
+      </w:r>
+      <w:r>
+        <w:rPr>
+          <w:rFonts w:eastAsiaTheme="majorEastAsia" w:cstheme="minorHAnsi"/>
+          <w:sz w:val="24"/>
+          <w:szCs w:val="26"/>
+        </w:rPr>
+        <w:t xml:space="preserve"> assignment also describes a </w:t>
+      </w:r>
+      <w:r>
+        <w:rPr>
+          <w:rFonts w:eastAsiaTheme="majorEastAsia" w:cstheme="minorHAnsi"/>
+          <w:i/>
+          <w:sz w:val="24"/>
+          <w:szCs w:val="26"/>
+        </w:rPr>
+        <w:t xml:space="preserve">find minimum method that should not surpass </w:t>
+      </w:r>
+      <w:r>
+        <w:rPr>
+          <w:i/>
+        </w:rPr>
+        <w:t>worst-case</w:t>
+      </w:r>
+      <w:r>
+        <w:rPr>
+          <w:i/>
+        </w:rPr>
+        <w:t xml:space="preserve"> </w:t>
+      </w:r>
+      <w:r>
+        <w:rPr>
+          <w:rFonts w:eastAsiaTheme="majorEastAsia" w:cstheme="minorHAnsi"/>
+          <w:i/>
+          <w:sz w:val="24"/>
+          <w:szCs w:val="26"/>
+        </w:rPr>
+        <w:t>O (N)</w:t>
+      </w:r>
+      <w:r>
+        <w:rPr>
+          <w:rFonts w:eastAsiaTheme="majorEastAsia" w:cstheme="minorHAnsi"/>
+          <w:sz w:val="24"/>
+          <w:szCs w:val="26"/>
+        </w:rPr>
+        <w:t>.</w:t>
+      </w:r>
+      <w:r>
+        <w:rPr>
+          <w:rFonts w:eastAsiaTheme="majorEastAsia" w:cstheme="minorHAnsi"/>
+          <w:sz w:val="24"/>
+          <w:szCs w:val="26"/>
+        </w:rPr>
+        <w:t xml:space="preserve"> </w:t>
       </w:r>
     </w:p>
     <w:p>
       <w:pPr>
-        <w:pStyle w:val="ListParagraph"/>
-        <w:ind w:left="0"/>
-        <w:rPr>
-          <w:sz w:val="24"/>
+        <w:rPr>
+          <w:rFonts w:eastAsiaTheme="majorEastAsia" w:cstheme="minorHAnsi"/>
+          <w:sz w:val="24"/>
+          <w:szCs w:val="26"/>
+        </w:rPr>
+      </w:pPr>
+      <w:r>
+        <w:rPr>
+          <w:rFonts w:eastAsiaTheme="majorEastAsia" w:cstheme="minorHAnsi"/>
+          <w:sz w:val="24"/>
+          <w:szCs w:val="26"/>
+        </w:rPr>
+        <w:t xml:space="preserve">A straight forward implementation would compare the nodes until reaching the end to make sure the minimum value is found. However, to surpass this theoretical limit, I read through encoding methods and discovered that by adding a </w:t>
+      </w:r>
+      <w:r>
+        <w:rPr>
+          <w:rFonts w:eastAsiaTheme="majorEastAsia" w:cstheme="minorHAnsi"/>
+          <w:b/>
+          <w:sz w:val="24"/>
+          <w:szCs w:val="26"/>
+        </w:rPr>
+        <w:t>Key</w:t>
+      </w:r>
+      <w:r>
+        <w:rPr>
+          <w:rFonts w:eastAsiaTheme="majorEastAsia" w:cstheme="minorHAnsi"/>
+          <w:sz w:val="24"/>
+          <w:szCs w:val="26"/>
+        </w:rPr>
+        <w:t xml:space="preserve"> to my nested </w:t>
+      </w:r>
+      <w:r>
+        <w:rPr>
+          <w:rFonts w:eastAsiaTheme="majorEastAsia" w:cstheme="minorHAnsi"/>
+          <w:b/>
+          <w:sz w:val="24"/>
+          <w:szCs w:val="26"/>
+        </w:rPr>
+        <w:t>Node</w:t>
+      </w:r>
+      <w:r>
+        <w:rPr>
+          <w:rFonts w:eastAsiaTheme="majorEastAsia" w:cstheme="minorHAnsi"/>
+          <w:sz w:val="24"/>
+          <w:szCs w:val="26"/>
+        </w:rPr>
+        <w:t xml:space="preserve"> class I can retain information about the min value and </w:t>
+      </w:r>
+      <w:r>
+        <w:rPr>
+          <w:rFonts w:eastAsiaTheme="majorEastAsia" w:cstheme="minorHAnsi"/>
+          <w:i/>
+          <w:sz w:val="24"/>
+          <w:szCs w:val="26"/>
+        </w:rPr>
+        <w:t>intuitively link the other node values in a scheme that would allow me in the event of a remove operation to recalculate the min value in O (1) time.</w:t>
+      </w:r>
+    </w:p>
+    <w:p>
+      <w:pPr>
+        <w:rPr>
+          <w:rFonts w:eastAsiaTheme="majorEastAsia" w:cstheme="minorHAnsi"/>
+          <w:sz w:val="24"/>
+          <w:szCs w:val="26"/>
+        </w:rPr>
+      </w:pPr>
+      <w:r>
+        <w:rPr>
+          <w:rFonts w:eastAsiaTheme="majorEastAsia" w:cstheme="minorHAnsi"/>
+          <w:sz w:val="24"/>
+          <w:szCs w:val="26"/>
+        </w:rPr>
+        <w:t xml:space="preserve">Now, the solution is not perfect, but since our input is limited to positive integers, the </w:t>
+      </w:r>
+      <w:r>
+        <w:rPr>
+          <w:rFonts w:eastAsiaTheme="majorEastAsia" w:cstheme="minorHAnsi"/>
+          <w:b/>
+          <w:sz w:val="24"/>
+          <w:szCs w:val="26"/>
+        </w:rPr>
+        <w:t>find min</w:t>
+      </w:r>
+      <w:r>
+        <w:rPr>
+          <w:rFonts w:eastAsiaTheme="majorEastAsia" w:cstheme="minorHAnsi"/>
+          <w:sz w:val="24"/>
+          <w:szCs w:val="26"/>
+        </w:rPr>
+        <w:t xml:space="preserve"> operation should execute correctly.</w:t>
+      </w:r>
+    </w:p>
+    <w:p>
+      <w:pPr>
+        <w:rPr>
+          <w:rFonts w:eastAsiaTheme="majorEastAsia" w:cstheme="minorHAnsi"/>
+          <w:sz w:val="24"/>
+          <w:szCs w:val="26"/>
+        </w:rPr>
+      </w:pPr>
+    </w:p>
+    <w:p>
+      <w:pPr>
+        <w:rPr>
+          <w:rFonts w:eastAsiaTheme="majorEastAsia" w:cstheme="minorHAnsi"/>
+          <w:sz w:val="24"/>
+          <w:szCs w:val="26"/>
+        </w:rPr>
+      </w:pPr>
+    </w:p>
+    <w:p>
+      <w:pPr>
+        <w:rPr>
+          <w:rFonts w:eastAsiaTheme="majorEastAsia" w:cstheme="minorHAnsi"/>
+          <w:sz w:val="24"/>
+          <w:szCs w:val="26"/>
+        </w:rPr>
+      </w:pPr>
+    </w:p>
+    <w:p>
+      <w:pPr>
+        <w:rPr>
+          <w:rFonts w:eastAsiaTheme="majorEastAsia" w:cstheme="minorHAnsi"/>
+          <w:sz w:val="24"/>
+          <w:szCs w:val="26"/>
+        </w:rPr>
+      </w:pPr>
+    </w:p>
+    <w:p>
+      <w:pPr>
+        <w:rPr>
+          <w:rFonts w:eastAsiaTheme="majorEastAsia" w:cstheme="minorHAnsi"/>
+          <w:sz w:val="24"/>
+          <w:szCs w:val="26"/>
+        </w:rPr>
+      </w:pPr>
+      <w:bookmarkStart w:id="0" w:name="_GoBack"/>
+      <w:bookmarkEnd w:id="0"/>
+    </w:p>
+    <w:p>
+      <w:pPr>
+        <w:rPr>
+          <w:rFonts w:eastAsiaTheme="majorEastAsia" w:cstheme="minorHAnsi"/>
+          <w:sz w:val="24"/>
+          <w:szCs w:val="26"/>
+        </w:rPr>
+      </w:pPr>
+    </w:p>
+    <w:p>
+      <w:pPr>
+        <w:rPr>
+          <w:rFonts w:eastAsiaTheme="majorEastAsia" w:cstheme="minorHAnsi"/>
+          <w:sz w:val="24"/>
+          <w:szCs w:val="26"/>
         </w:rPr>
       </w:pPr>
     </w:p>

</xml_diff>